<commit_message>
Add Word & PDF file
</commit_message>
<xml_diff>
--- a/Act-1.docx
+++ b/Act-1.docx
@@ -4,7 +4,6 @@
   <w:body>
     <w:p>
       <w:pPr>
-        <w:jc w:val="center"/>
         <w:rPr>
           <w:rFonts w:ascii="Consolas" w:eastAsia="Times New Roman" w:hAnsi="Consolas" w:cs="Times New Roman"/>
           <w:b/>
@@ -5622,90 +5621,25 @@
     <w:p/>
     <w:p>
       <w:r>
+        <w:rPr>
+          <w:rFonts w:ascii="Consolas" w:eastAsia="Times New Roman" w:hAnsi="Consolas" w:cs="Times New Roman"/>
+          <w:noProof/>
+          <w:color w:val="CCCCCC"/>
+          <w:sz w:val="21"/>
+          <w:szCs w:val="21"/>
+          <w:lang w:eastAsia="en-PH"/>
+        </w:rPr>
         <w:lastRenderedPageBreak/>
-        <w:drawing>
-          <wp:anchor distT="0" distB="0" distL="114300" distR="114300" simplePos="0" relativeHeight="251667456" behindDoc="1" locked="0" layoutInCell="1" allowOverlap="1" wp14:anchorId="049DD2EB" wp14:editId="7720E385">
-            <wp:simplePos x="0" y="0"/>
-            <wp:positionH relativeFrom="margin">
-              <wp:align>center</wp:align>
-            </wp:positionH>
-            <wp:positionV relativeFrom="paragraph">
-              <wp:posOffset>876300</wp:posOffset>
-            </wp:positionV>
-            <wp:extent cx="6396355" cy="5514975"/>
-            <wp:effectExtent l="0" t="0" r="4445" b="9525"/>
-            <wp:wrapTight wrapText="bothSides">
-              <wp:wrapPolygon edited="0">
-                <wp:start x="0" y="0"/>
-                <wp:lineTo x="0" y="21563"/>
-                <wp:lineTo x="21551" y="21563"/>
-                <wp:lineTo x="21551" y="0"/>
-                <wp:lineTo x="0" y="0"/>
-              </wp:wrapPolygon>
-            </wp:wrapTight>
-            <wp:docPr id="1" name="Picture 1"/>
-            <wp:cNvGraphicFramePr>
-              <a:graphicFrameLocks xmlns:a="http://schemas.openxmlformats.org/drawingml/2006/main" noChangeAspect="1"/>
-            </wp:cNvGraphicFramePr>
-            <a:graphic xmlns:a="http://schemas.openxmlformats.org/drawingml/2006/main">
-              <a:graphicData uri="http://schemas.openxmlformats.org/drawingml/2006/picture">
-                <pic:pic xmlns:pic="http://schemas.openxmlformats.org/drawingml/2006/picture">
-                  <pic:nvPicPr>
-                    <pic:cNvPr id="1" name=""/>
-                    <pic:cNvPicPr/>
-                  </pic:nvPicPr>
-                  <pic:blipFill>
-                    <a:blip r:embed="rId4">
-                      <a:extLst>
-                        <a:ext uri="{28A0092B-C50C-407E-A947-70E740481C1C}">
-                          <a14:useLocalDpi xmlns:a14="http://schemas.microsoft.com/office/drawing/2010/main" val="0"/>
-                        </a:ext>
-                      </a:extLst>
-                    </a:blip>
-                    <a:stretch>
-                      <a:fillRect/>
-                    </a:stretch>
-                  </pic:blipFill>
-                  <pic:spPr>
-                    <a:xfrm>
-                      <a:off x="0" y="0"/>
-                      <a:ext cx="6396355" cy="5514975"/>
-                    </a:xfrm>
-                    <a:prstGeom prst="rect">
-                      <a:avLst/>
-                    </a:prstGeom>
-                  </pic:spPr>
-                </pic:pic>
-              </a:graphicData>
-            </a:graphic>
-            <wp14:sizeRelH relativeFrom="margin">
-              <wp14:pctWidth>0</wp14:pctWidth>
-            </wp14:sizeRelH>
-            <wp14:sizeRelV relativeFrom="margin">
-              <wp14:pctHeight>0</wp14:pctHeight>
-            </wp14:sizeRelV>
-          </wp:anchor>
-        </w:drawing>
-      </w:r>
-      <w:r>
-        <w:rPr>
-          <w:rFonts w:ascii="Consolas" w:eastAsia="Times New Roman" w:hAnsi="Consolas" w:cs="Times New Roman"/>
-          <w:noProof/>
-          <w:color w:val="CCCCCC"/>
-          <w:sz w:val="21"/>
-          <w:szCs w:val="21"/>
-          <w:lang w:eastAsia="en-PH"/>
-        </w:rPr>
         <mc:AlternateContent>
           <mc:Choice Requires="wps">
             <w:drawing>
-              <wp:anchor distT="0" distB="0" distL="114300" distR="114300" simplePos="0" relativeHeight="251669504" behindDoc="0" locked="0" layoutInCell="1" allowOverlap="1" wp14:anchorId="6B615600" wp14:editId="0BF2746C">
+              <wp:anchor distT="0" distB="0" distL="114300" distR="114300" simplePos="0" relativeHeight="251669504" behindDoc="0" locked="0" layoutInCell="1" allowOverlap="1" wp14:anchorId="6B615600" wp14:editId="39653620">
                 <wp:simplePos x="0" y="0"/>
                 <wp:positionH relativeFrom="margin">
-                  <wp:align>center</wp:align>
+                  <wp:posOffset>1896583</wp:posOffset>
                 </wp:positionH>
                 <wp:positionV relativeFrom="paragraph">
-                  <wp:posOffset>-247650</wp:posOffset>
+                  <wp:posOffset>-326700</wp:posOffset>
                 </wp:positionV>
                 <wp:extent cx="2152650" cy="733425"/>
                 <wp:effectExtent l="0" t="0" r="19050" b="28575"/>
@@ -5785,7 +5719,7 @@
           </mc:Choice>
           <mc:Fallback>
             <w:pict>
-              <v:roundrect w14:anchorId="6B615600" id="Rectangle: Rounded Corners 7" o:spid="_x0000_s1031" style="position:absolute;margin-left:0;margin-top:-19.5pt;width:169.5pt;height:57.75pt;z-index:251669504;visibility:visible;mso-wrap-style:square;mso-width-percent:0;mso-height-percent:0;mso-wrap-distance-left:9pt;mso-wrap-distance-top:0;mso-wrap-distance-right:9pt;mso-wrap-distance-bottom:0;mso-position-horizontal:center;mso-position-horizontal-relative:margin;mso-position-vertical:absolute;mso-position-vertical-relative:text;mso-width-percent:0;mso-height-percent:0;mso-width-relative:margin;mso-height-relative:margin;v-text-anchor:middle" arcsize="10923f" o:gfxdata="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" fillcolor="#70ad47 [3209]" strokecolor="#375623 [1609]" strokeweight="1pt">
+              <v:roundrect w14:anchorId="6B615600" id="Rectangle: Rounded Corners 7" o:spid="_x0000_s1031" style="position:absolute;margin-left:149.35pt;margin-top:-25.7pt;width:169.5pt;height:57.75pt;z-index:251669504;visibility:visible;mso-wrap-style:square;mso-width-percent:0;mso-height-percent:0;mso-wrap-distance-left:9pt;mso-wrap-distance-top:0;mso-wrap-distance-right:9pt;mso-wrap-distance-bottom:0;mso-position-horizontal:absolute;mso-position-horizontal-relative:margin;mso-position-vertical:absolute;mso-position-vertical-relative:text;mso-width-percent:0;mso-height-percent:0;mso-width-relative:margin;mso-height-relative:margin;v-text-anchor:middle" arcsize="10923f" o:gfxdata="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" fillcolor="#70ad47 [3209]" strokecolor="#375623 [1609]" strokeweight="1pt">
                 <v:stroke joinstyle="miter"/>
                 <v:textbox>
                   <w:txbxContent>
@@ -5817,6 +5751,194 @@
           </mc:Fallback>
         </mc:AlternateContent>
       </w:r>
+    </w:p>
+    <w:p/>
+    <w:p>
+      <w:r>
+        <w:rPr>
+          <w:noProof/>
+        </w:rPr>
+        <w:drawing>
+          <wp:anchor distT="0" distB="0" distL="114300" distR="114300" simplePos="0" relativeHeight="251667456" behindDoc="1" locked="0" layoutInCell="1" allowOverlap="1" wp14:anchorId="049DD2EB" wp14:editId="203E9638">
+            <wp:simplePos x="0" y="0"/>
+            <wp:positionH relativeFrom="margin">
+              <wp:posOffset>-217967</wp:posOffset>
+            </wp:positionH>
+            <wp:positionV relativeFrom="paragraph">
+              <wp:posOffset>225750</wp:posOffset>
+            </wp:positionV>
+            <wp:extent cx="6396355" cy="5514975"/>
+            <wp:effectExtent l="0" t="0" r="4445" b="9525"/>
+            <wp:wrapTight wrapText="bothSides">
+              <wp:wrapPolygon edited="0">
+                <wp:start x="0" y="0"/>
+                <wp:lineTo x="0" y="21563"/>
+                <wp:lineTo x="21551" y="21563"/>
+                <wp:lineTo x="21551" y="0"/>
+                <wp:lineTo x="0" y="0"/>
+              </wp:wrapPolygon>
+            </wp:wrapTight>
+            <wp:docPr id="1" name="Picture 1"/>
+            <wp:cNvGraphicFramePr>
+              <a:graphicFrameLocks xmlns:a="http://schemas.openxmlformats.org/drawingml/2006/main" noChangeAspect="1"/>
+            </wp:cNvGraphicFramePr>
+            <a:graphic xmlns:a="http://schemas.openxmlformats.org/drawingml/2006/main">
+              <a:graphicData uri="http://schemas.openxmlformats.org/drawingml/2006/picture">
+                <pic:pic xmlns:pic="http://schemas.openxmlformats.org/drawingml/2006/picture">
+                  <pic:nvPicPr>
+                    <pic:cNvPr id="1" name=""/>
+                    <pic:cNvPicPr/>
+                  </pic:nvPicPr>
+                  <pic:blipFill>
+                    <a:blip r:embed="rId4">
+                      <a:extLst>
+                        <a:ext uri="{28A0092B-C50C-407E-A947-70E740481C1C}">
+                          <a14:useLocalDpi xmlns:a14="http://schemas.microsoft.com/office/drawing/2010/main" val="0"/>
+                        </a:ext>
+                      </a:extLst>
+                    </a:blip>
+                    <a:stretch>
+                      <a:fillRect/>
+                    </a:stretch>
+                  </pic:blipFill>
+                  <pic:spPr>
+                    <a:xfrm>
+                      <a:off x="0" y="0"/>
+                      <a:ext cx="6396355" cy="5514975"/>
+                    </a:xfrm>
+                    <a:prstGeom prst="rect">
+                      <a:avLst/>
+                    </a:prstGeom>
+                  </pic:spPr>
+                </pic:pic>
+              </a:graphicData>
+            </a:graphic>
+            <wp14:sizeRelH relativeFrom="margin">
+              <wp14:pctWidth>0</wp14:pctWidth>
+            </wp14:sizeRelH>
+            <wp14:sizeRelV relativeFrom="margin">
+              <wp14:pctHeight>0</wp14:pctHeight>
+            </wp14:sizeRelV>
+          </wp:anchor>
+        </w:drawing>
+      </w:r>
+    </w:p>
+    <w:p/>
+    <w:p/>
+    <w:p>
+      <w:pPr>
+        <w:rPr>
+          <w:b/>
+          <w:bCs/>
+          <w:sz w:val="56"/>
+          <w:szCs w:val="56"/>
+        </w:rPr>
+      </w:pPr>
+      <w:r>
+        <w:rPr>
+          <w:noProof/>
+        </w:rPr>
+        <w:drawing>
+          <wp:inline distT="0" distB="0" distL="0" distR="0" wp14:anchorId="6140A9EF" wp14:editId="6201F1CB">
+            <wp:extent cx="255181" cy="255181"/>
+            <wp:effectExtent l="0" t="0" r="0" b="0"/>
+            <wp:docPr id="8" name="Picture 8" descr="Github Logo - Free social media icons"/>
+            <wp:cNvGraphicFramePr>
+              <a:graphicFrameLocks xmlns:a="http://schemas.openxmlformats.org/drawingml/2006/main" noChangeAspect="1"/>
+            </wp:cNvGraphicFramePr>
+            <a:graphic xmlns:a="http://schemas.openxmlformats.org/drawingml/2006/main">
+              <a:graphicData uri="http://schemas.openxmlformats.org/drawingml/2006/picture">
+                <pic:pic xmlns:pic="http://schemas.openxmlformats.org/drawingml/2006/picture">
+                  <pic:nvPicPr>
+                    <pic:cNvPr id="0" name="Picture 1" descr="Github Logo - Free social media icons"/>
+                    <pic:cNvPicPr>
+                      <a:picLocks noChangeAspect="1" noChangeArrowheads="1"/>
+                    </pic:cNvPicPr>
+                  </pic:nvPicPr>
+                  <pic:blipFill>
+                    <a:blip r:embed="rId5" cstate="print">
+                      <a:extLst>
+                        <a:ext uri="{28A0092B-C50C-407E-A947-70E740481C1C}">
+                          <a14:useLocalDpi xmlns:a14="http://schemas.microsoft.com/office/drawing/2010/main" val="0"/>
+                        </a:ext>
+                      </a:extLst>
+                    </a:blip>
+                    <a:srcRect/>
+                    <a:stretch>
+                      <a:fillRect/>
+                    </a:stretch>
+                  </pic:blipFill>
+                  <pic:spPr bwMode="auto">
+                    <a:xfrm>
+                      <a:off x="0" y="0"/>
+                      <a:ext cx="259506" cy="259506"/>
+                    </a:xfrm>
+                    <a:prstGeom prst="rect">
+                      <a:avLst/>
+                    </a:prstGeom>
+                    <a:noFill/>
+                    <a:ln>
+                      <a:noFill/>
+                    </a:ln>
+                  </pic:spPr>
+                </pic:pic>
+              </a:graphicData>
+            </a:graphic>
+          </wp:inline>
+        </w:drawing>
+      </w:r>
+      <w:r>
+        <w:rPr>
+          <w:b/>
+          <w:bCs/>
+          <w:sz w:val="56"/>
+          <w:szCs w:val="56"/>
+        </w:rPr>
+        <w:t xml:space="preserve"> </w:t>
+      </w:r>
+      <w:r>
+        <w:rPr>
+          <w:b/>
+          <w:bCs/>
+          <w:sz w:val="56"/>
+          <w:szCs w:val="56"/>
+        </w:rPr>
+        <w:t>GitHub Link</w:t>
+      </w:r>
+    </w:p>
+    <w:p>
+      <w:pPr>
+        <w:rPr>
+          <w:sz w:val="44"/>
+          <w:szCs w:val="44"/>
+        </w:rPr>
+      </w:pPr>
+      <w:hyperlink r:id="rId6" w:history="1">
+        <w:r>
+          <w:rPr>
+            <w:rStyle w:val="Hyperlink"/>
+            <w:sz w:val="44"/>
+            <w:szCs w:val="44"/>
+          </w:rPr>
+          <w:t>https://github.com/YuriYurio0o/A</w:t>
+        </w:r>
+        <w:r>
+          <w:rPr>
+            <w:rStyle w:val="Hyperlink"/>
+            <w:sz w:val="44"/>
+            <w:szCs w:val="44"/>
+          </w:rPr>
+          <w:t>c</w:t>
+        </w:r>
+        <w:r>
+          <w:rPr>
+            <w:rStyle w:val="Hyperlink"/>
+            <w:sz w:val="44"/>
+            <w:szCs w:val="44"/>
+          </w:rPr>
+          <w:t>t-1.git</w:t>
+        </w:r>
+      </w:hyperlink>
     </w:p>
     <w:sectPr>
       <w:pgSz w:w="12240" w:h="15840"/>
@@ -6255,6 +6377,41 @@
     <w:semiHidden/>
     <w:unhideWhenUsed/>
   </w:style>
+  <w:style w:type="character" w:styleId="Hyperlink">
+    <w:name w:val="Hyperlink"/>
+    <w:basedOn w:val="DefaultParagraphFont"/>
+    <w:uiPriority w:val="99"/>
+    <w:unhideWhenUsed/>
+    <w:rsid w:val="001D5BEA"/>
+    <w:rPr>
+      <w:color w:val="0563C1" w:themeColor="hyperlink"/>
+      <w:u w:val="single"/>
+    </w:rPr>
+  </w:style>
+  <w:style w:type="character" w:styleId="UnresolvedMention">
+    <w:name w:val="Unresolved Mention"/>
+    <w:basedOn w:val="DefaultParagraphFont"/>
+    <w:uiPriority w:val="99"/>
+    <w:semiHidden/>
+    <w:unhideWhenUsed/>
+    <w:rsid w:val="001D5BEA"/>
+    <w:rPr>
+      <w:color w:val="605E5C"/>
+      <w:shd w:val="clear" w:color="auto" w:fill="E1DFDD"/>
+    </w:rPr>
+  </w:style>
+  <w:style w:type="character" w:styleId="FollowedHyperlink">
+    <w:name w:val="FollowedHyperlink"/>
+    <w:basedOn w:val="DefaultParagraphFont"/>
+    <w:uiPriority w:val="99"/>
+    <w:semiHidden/>
+    <w:unhideWhenUsed/>
+    <w:rsid w:val="001D5BEA"/>
+    <w:rPr>
+      <w:color w:val="954F72" w:themeColor="followedHyperlink"/>
+      <w:u w:val="single"/>
+    </w:rPr>
+  </w:style>
 </w:styles>
 </file>
 

</xml_diff>